<commit_message>
remove use of is_false
git-svn-id: https://tor.ern.nps.edu/svn/proj/labtainer/trunk@2420 ed162e55-3153-4343-a18d-e086fa355ed4
</commit_message>
<xml_diff>
--- a/labs/sshlab/docs/sshlab.docx
+++ b/labs/sshlab/docs/sshlab.docx
@@ -37,7 +37,7 @@
                 <wp:positionV relativeFrom="paragraph">
                   <wp:posOffset>33655</wp:posOffset>
                 </wp:positionV>
-                <wp:extent cx="5565775" cy="525145"/>
+                <wp:extent cx="5566410" cy="525145"/>
                 <wp:effectExtent l="0" t="0" r="0" b="0"/>
                 <wp:wrapNone/>
                 <wp:docPr id="1" name="Shape1"/>
@@ -48,7 +48,7 @@
                       <wps:spPr>
                         <a:xfrm>
                           <a:off x="0" y="0"/>
-                          <a:ext cx="5565240" cy="524520"/>
+                          <a:ext cx="5565600" cy="524520"/>
                         </a:xfrm>
                         <a:prstGeom prst="rect">
                           <a:avLst/>
@@ -71,7 +71,7 @@
                           <w:p>
                             <w:pPr>
                               <w:pStyle w:val="FrameContents"/>
-                              <w:overflowPunct w:val="false"/>
+                              <w:overflowPunct w:val="true"/>
                               <w:rPr/>
                             </w:pPr>
                             <w:r>
@@ -96,7 +96,7 @@
           </mc:Choice>
           <mc:Fallback>
             <w:pict>
-              <v:rect id="shape_0" ID="Shape1" stroked="t" style="position:absolute;margin-left:22.8pt;margin-top:2.65pt;width:438.15pt;height:41.25pt">
+              <v:rect id="shape_0" ID="Shape1" stroked="t" style="position:absolute;margin-left:22.8pt;margin-top:2.65pt;width:438.2pt;height:41.25pt">
                 <w10:wrap type="square"/>
                 <v:fill o:detectmouseclick="t" on="false"/>
                 <v:stroke color="black" joinstyle="round" endcap="flat"/>
@@ -105,7 +105,7 @@
                     <w:p>
                       <w:pPr>
                         <w:pStyle w:val="FrameContents"/>
-                        <w:overflowPunct w:val="false"/>
+                        <w:overflowPunct w:val="true"/>
                         <w:rPr/>
                       </w:pPr>
                       <w:r>
@@ -739,9 +739,7 @@
     <w:p>
       <w:pPr>
         <w:pStyle w:val="Normal"/>
-        <w:rPr>
-          <w:rFonts w:ascii="Liberation Serif" w:hAnsi="Liberation Serif"/>
-        </w:rPr>
+        <w:rPr/>
       </w:pPr>
       <w:r>
         <w:rPr/>
@@ -752,11 +750,17 @@
         <w:rPr>
           <w:rFonts w:ascii="Tlwg Typist" w:hAnsi="Tlwg Typist"/>
         </w:rPr>
-        <w:t>ssh ubuntu@&lt;server_ip&gt;</w:t>
-      </w:r>
-      <w:r>
-        <w:rPr/>
-        <w:t xml:space="preserve"> [the user should be connected to the server]</w:t>
+        <w:t>ssh ubuntu@</w:t>
+      </w:r>
+      <w:r>
+        <w:rPr>
+          <w:rFonts w:ascii="Tlwg Typist" w:hAnsi="Tlwg Typist"/>
+        </w:rPr>
+        <w:t>172.20.0.3</w:t>
+      </w:r>
+      <w:r>
+        <w:rPr/>
+        <w:t xml:space="preserve"> </w:t>
       </w:r>
     </w:p>
     <w:p>
@@ -1284,7 +1288,7 @@
     <w:qFormat/>
     <w:pPr>
       <w:widowControl/>
-      <w:overflowPunct w:val="true"/>
+      <w:overflowPunct w:val="false"/>
       <w:bidi w:val="0"/>
       <w:jc w:val="left"/>
     </w:pPr>
@@ -1424,6 +1428,69 @@
   </w:style>
   <w:style w:type="character" w:styleId="ListLabel18">
     <w:name w:val="ListLabel 18"/>
+    <w:qFormat/>
+    <w:rPr>
+      <w:rFonts w:cs="OpenSymbol"/>
+    </w:rPr>
+  </w:style>
+  <w:style w:type="character" w:styleId="ListLabel19">
+    <w:name w:val="ListLabel 19"/>
+    <w:qFormat/>
+    <w:rPr>
+      <w:rFonts w:ascii="Liberation Serif" w:hAnsi="Liberation Serif" w:cs="OpenSymbol"/>
+    </w:rPr>
+  </w:style>
+  <w:style w:type="character" w:styleId="ListLabel20">
+    <w:name w:val="ListLabel 20"/>
+    <w:qFormat/>
+    <w:rPr>
+      <w:rFonts w:cs="OpenSymbol"/>
+    </w:rPr>
+  </w:style>
+  <w:style w:type="character" w:styleId="ListLabel21">
+    <w:name w:val="ListLabel 21"/>
+    <w:qFormat/>
+    <w:rPr>
+      <w:rFonts w:cs="OpenSymbol"/>
+    </w:rPr>
+  </w:style>
+  <w:style w:type="character" w:styleId="ListLabel22">
+    <w:name w:val="ListLabel 22"/>
+    <w:qFormat/>
+    <w:rPr>
+      <w:rFonts w:cs="OpenSymbol"/>
+    </w:rPr>
+  </w:style>
+  <w:style w:type="character" w:styleId="ListLabel23">
+    <w:name w:val="ListLabel 23"/>
+    <w:qFormat/>
+    <w:rPr>
+      <w:rFonts w:cs="OpenSymbol"/>
+    </w:rPr>
+  </w:style>
+  <w:style w:type="character" w:styleId="ListLabel24">
+    <w:name w:val="ListLabel 24"/>
+    <w:qFormat/>
+    <w:rPr>
+      <w:rFonts w:cs="OpenSymbol"/>
+    </w:rPr>
+  </w:style>
+  <w:style w:type="character" w:styleId="ListLabel25">
+    <w:name w:val="ListLabel 25"/>
+    <w:qFormat/>
+    <w:rPr>
+      <w:rFonts w:cs="OpenSymbol"/>
+    </w:rPr>
+  </w:style>
+  <w:style w:type="character" w:styleId="ListLabel26">
+    <w:name w:val="ListLabel 26"/>
+    <w:qFormat/>
+    <w:rPr>
+      <w:rFonts w:cs="OpenSymbol"/>
+    </w:rPr>
+  </w:style>
+  <w:style w:type="character" w:styleId="ListLabel27">
+    <w:name w:val="ListLabel 27"/>
     <w:qFormat/>
     <w:rPr>
       <w:rFonts w:cs="OpenSymbol"/>

</xml_diff>